<commit_message>
Arctic SDI Vector Tile data model rev4 Sept 2023
</commit_message>
<xml_diff>
--- a/documentation/ArcticSDI Feature Catalogue.docx
+++ b/documentation/ArcticSDI Feature Catalogue.docx
@@ -25,7 +25,7 @@
         <w:ind w:left="708"/>
       </w:pPr>
       <w:r>
-        <w:t>0.2.0</w:t>
+        <w:t>0.2.1</w:t>
       </w:r>
     </w:p>
     <w:p>
@@ -41,7 +41,7 @@
         <w:ind w:left="708"/>
       </w:pPr>
       <w:r>
-        <w:t>2023-08-23T13:37:11.8526915+02:00</w:t>
+        <w:t>2023-09-04T13:35:23.2449183+02:00</w:t>
       </w:r>
     </w:p>
     <w:p>
@@ -99,7 +99,7 @@
         <w:ind w:left="708"/>
       </w:pPr>
       <w:r>
-        <w:t>0.2.0</w:t>
+        <w:t>0.2.1</w:t>
       </w:r>
     </w:p>
     <w:p>

</xml_diff>